<commit_message>
1.2 Dodany plik README
</commit_message>
<xml_diff>
--- a/GitInstrukcje.docx
+++ b/GitInstrukcje.docx
@@ -61,7 +61,27 @@
           <w:szCs w:val="20"/>
           <w:lang w:eastAsia="pl-PL"/>
         </w:rPr>
-        <w:t>$ git help &lt;polecenie&gt;</w:t>
+        <w:t xml:space="preserve">$ git </w:t>
+      </w:r>
+      <w:proofErr w:type="spellStart"/>
+      <w:r>
+        <w:rPr>
+          <w:rFonts w:ascii="Courier New" w:eastAsia="Times New Roman" w:hAnsi="Courier New" w:cs="Courier New"/>
+          <w:sz w:val="20"/>
+          <w:szCs w:val="20"/>
+          <w:lang w:eastAsia="pl-PL"/>
+        </w:rPr>
+        <w:t>help</w:t>
+      </w:r>
+      <w:proofErr w:type="spellEnd"/>
+      <w:r>
+        <w:rPr>
+          <w:rFonts w:ascii="Courier New" w:eastAsia="Times New Roman" w:hAnsi="Courier New" w:cs="Courier New"/>
+          <w:sz w:val="20"/>
+          <w:szCs w:val="20"/>
+          <w:lang w:eastAsia="pl-PL"/>
+        </w:rPr>
+        <w:t xml:space="preserve"> &lt;polecenie&gt;</w:t>
       </w:r>
     </w:p>
     <w:p>
@@ -99,8 +119,19 @@
           <w:szCs w:val="20"/>
           <w:lang w:eastAsia="pl-PL"/>
         </w:rPr>
-        <w:t>$ git &lt;polecenie&gt; --help</w:t>
-      </w:r>
+        <w:t>$ git &lt;polecenie&gt; --</w:t>
+      </w:r>
+      <w:proofErr w:type="spellStart"/>
+      <w:r>
+        <w:rPr>
+          <w:rFonts w:ascii="Courier New" w:eastAsia="Times New Roman" w:hAnsi="Courier New" w:cs="Courier New"/>
+          <w:sz w:val="20"/>
+          <w:szCs w:val="20"/>
+          <w:lang w:eastAsia="pl-PL"/>
+        </w:rPr>
+        <w:t>help</w:t>
+      </w:r>
+      <w:proofErr w:type="spellEnd"/>
     </w:p>
     <w:p>
       <w:pPr>
@@ -137,7 +168,47 @@
           <w:szCs w:val="20"/>
           <w:lang w:val="en" w:eastAsia="pl-PL"/>
         </w:rPr>
-        <w:t>$ man git-&lt;polecenie&gt;</w:t>
+        <w:t xml:space="preserve">$ man </w:t>
+      </w:r>
+      <w:proofErr w:type="spellStart"/>
+      <w:r>
+        <w:rPr>
+          <w:rFonts w:ascii="Courier New" w:eastAsia="Times New Roman" w:hAnsi="Courier New" w:cs="Courier New"/>
+          <w:sz w:val="20"/>
+          <w:szCs w:val="20"/>
+          <w:lang w:val="en" w:eastAsia="pl-PL"/>
+        </w:rPr>
+        <w:t>git</w:t>
+      </w:r>
+      <w:proofErr w:type="spellEnd"/>
+      <w:r>
+        <w:rPr>
+          <w:rFonts w:ascii="Courier New" w:eastAsia="Times New Roman" w:hAnsi="Courier New" w:cs="Courier New"/>
+          <w:sz w:val="20"/>
+          <w:szCs w:val="20"/>
+          <w:lang w:val="en" w:eastAsia="pl-PL"/>
+        </w:rPr>
+        <w:t>-&lt;</w:t>
+      </w:r>
+      <w:proofErr w:type="spellStart"/>
+      <w:r>
+        <w:rPr>
+          <w:rFonts w:ascii="Courier New" w:eastAsia="Times New Roman" w:hAnsi="Courier New" w:cs="Courier New"/>
+          <w:sz w:val="20"/>
+          <w:szCs w:val="20"/>
+          <w:lang w:val="en" w:eastAsia="pl-PL"/>
+        </w:rPr>
+        <w:t>polecenie</w:t>
+      </w:r>
+      <w:proofErr w:type="spellEnd"/>
+      <w:r>
+        <w:rPr>
+          <w:rFonts w:ascii="Courier New" w:eastAsia="Times New Roman" w:hAnsi="Courier New" w:cs="Courier New"/>
+          <w:sz w:val="20"/>
+          <w:szCs w:val="20"/>
+          <w:lang w:val="en" w:eastAsia="pl-PL"/>
+        </w:rPr>
+        <w:t>&gt;</w:t>
       </w:r>
     </w:p>
     <w:p>
@@ -181,8 +252,36 @@
           <w:rFonts w:eastAsiaTheme="minorHAnsi"/>
           <w:lang w:val="en"/>
         </w:rPr>
-        <w:t>$ git help config</w:t>
-      </w:r>
+        <w:t xml:space="preserve">$ </w:t>
+      </w:r>
+      <w:proofErr w:type="spellStart"/>
+      <w:r>
+        <w:rPr>
+          <w:rStyle w:val="HTML-kod"/>
+          <w:rFonts w:eastAsiaTheme="minorHAnsi"/>
+          <w:lang w:val="en"/>
+        </w:rPr>
+        <w:t>git</w:t>
+      </w:r>
+      <w:proofErr w:type="spellEnd"/>
+      <w:r>
+        <w:rPr>
+          <w:rStyle w:val="HTML-kod"/>
+          <w:rFonts w:eastAsiaTheme="minorHAnsi"/>
+          <w:lang w:val="en"/>
+        </w:rPr>
+        <w:t xml:space="preserve"> help </w:t>
+      </w:r>
+      <w:proofErr w:type="spellStart"/>
+      <w:r>
+        <w:rPr>
+          <w:rStyle w:val="HTML-kod"/>
+          <w:rFonts w:eastAsiaTheme="minorHAnsi"/>
+          <w:lang w:val="en"/>
+        </w:rPr>
+        <w:t>config</w:t>
+      </w:r>
+      <w:proofErr w:type="spellEnd"/>
     </w:p>
     <w:p>
       <w:pPr>
@@ -334,8 +433,36 @@
           <w:rFonts w:eastAsiaTheme="minorHAnsi"/>
           <w:lang w:val="en"/>
         </w:rPr>
-        <w:t>$ git init</w:t>
-      </w:r>
+        <w:t xml:space="preserve">$ </w:t>
+      </w:r>
+      <w:proofErr w:type="spellStart"/>
+      <w:r>
+        <w:rPr>
+          <w:rStyle w:val="HTML-kod"/>
+          <w:rFonts w:eastAsiaTheme="minorHAnsi"/>
+          <w:lang w:val="en"/>
+        </w:rPr>
+        <w:t>git</w:t>
+      </w:r>
+      <w:proofErr w:type="spellEnd"/>
+      <w:r>
+        <w:rPr>
+          <w:rStyle w:val="HTML-kod"/>
+          <w:rFonts w:eastAsiaTheme="minorHAnsi"/>
+          <w:lang w:val="en"/>
+        </w:rPr>
+        <w:t xml:space="preserve"> </w:t>
+      </w:r>
+      <w:proofErr w:type="spellStart"/>
+      <w:r>
+        <w:rPr>
+          <w:rStyle w:val="HTML-kod"/>
+          <w:rFonts w:eastAsiaTheme="minorHAnsi"/>
+          <w:lang w:val="en"/>
+        </w:rPr>
+        <w:t>init</w:t>
+      </w:r>
+      <w:proofErr w:type="spellEnd"/>
     </w:p>
     <w:p>
       <w:pPr>
@@ -391,6 +518,7 @@
         </w:rPr>
         <w:t xml:space="preserve"> tego dokonać kilkoma poleceniami </w:t>
       </w:r>
+      <w:proofErr w:type="spellStart"/>
       <w:r>
         <w:rPr>
           <w:rFonts w:ascii="Arial" w:hAnsi="Arial" w:cs="Arial"/>
@@ -400,6 +528,7 @@
         </w:rPr>
         <w:t>add</w:t>
       </w:r>
+      <w:proofErr w:type="spellEnd"/>
       <w:r>
         <w:rPr>
           <w:rFonts w:ascii="Arial" w:hAnsi="Arial" w:cs="Arial"/>
@@ -424,6 +553,7 @@
         </w:rPr>
         <w:t xml:space="preserve"> śledzić, a następnie zatwierdzając zmiany poleceniem </w:t>
       </w:r>
+      <w:proofErr w:type="spellStart"/>
       <w:r>
         <w:rPr>
           <w:rFonts w:ascii="Arial" w:hAnsi="Arial" w:cs="Arial"/>
@@ -433,6 +563,7 @@
         </w:rPr>
         <w:t>commit</w:t>
       </w:r>
+      <w:proofErr w:type="spellEnd"/>
       <w:r>
         <w:rPr>
           <w:rFonts w:ascii="Arial" w:hAnsi="Arial" w:cs="Arial"/>
@@ -457,25 +588,25 @@
           <w:rFonts w:eastAsiaTheme="minorHAnsi"/>
           <w:lang w:val="en"/>
         </w:rPr>
-        <w:t>$ git add *.c</w:t>
-      </w:r>
-    </w:p>
-    <w:p>
-      <w:pPr>
-        <w:spacing w:after="0"/>
+        <w:t xml:space="preserve">$ </w:t>
+      </w:r>
+      <w:proofErr w:type="spellStart"/>
+      <w:r>
         <w:rPr>
           <w:rStyle w:val="HTML-kod"/>
           <w:rFonts w:eastAsiaTheme="minorHAnsi"/>
           <w:lang w:val="en"/>
         </w:rPr>
-      </w:pPr>
+        <w:t>git</w:t>
+      </w:r>
+      <w:proofErr w:type="spellEnd"/>
       <w:r>
         <w:rPr>
           <w:rStyle w:val="HTML-kod"/>
           <w:rFonts w:eastAsiaTheme="minorHAnsi"/>
           <w:lang w:val="en"/>
         </w:rPr>
-        <w:t>$ git add README</w:t>
+        <w:t xml:space="preserve"> add *.c</w:t>
       </w:r>
     </w:p>
     <w:p>
@@ -493,7 +624,61 @@
           <w:rFonts w:eastAsiaTheme="minorHAnsi"/>
           <w:lang w:val="en"/>
         </w:rPr>
-        <w:t>$ git commit -m 'initial project version'</w:t>
+        <w:t xml:space="preserve">$ </w:t>
+      </w:r>
+      <w:proofErr w:type="spellStart"/>
+      <w:r>
+        <w:rPr>
+          <w:rStyle w:val="HTML-kod"/>
+          <w:rFonts w:eastAsiaTheme="minorHAnsi"/>
+          <w:lang w:val="en"/>
+        </w:rPr>
+        <w:t>git</w:t>
+      </w:r>
+      <w:proofErr w:type="spellEnd"/>
+      <w:r>
+        <w:rPr>
+          <w:rStyle w:val="HTML-kod"/>
+          <w:rFonts w:eastAsiaTheme="minorHAnsi"/>
+          <w:lang w:val="en"/>
+        </w:rPr>
+        <w:t xml:space="preserve"> add README</w:t>
+      </w:r>
+    </w:p>
+    <w:p>
+      <w:pPr>
+        <w:spacing w:after="0"/>
+        <w:rPr>
+          <w:rStyle w:val="HTML-kod"/>
+          <w:rFonts w:eastAsiaTheme="minorHAnsi"/>
+          <w:lang w:val="en"/>
+        </w:rPr>
+      </w:pPr>
+      <w:r>
+        <w:rPr>
+          <w:rStyle w:val="HTML-kod"/>
+          <w:rFonts w:eastAsiaTheme="minorHAnsi"/>
+          <w:lang w:val="en"/>
+        </w:rPr>
+        <w:t xml:space="preserve">$ </w:t>
+      </w:r>
+      <w:proofErr w:type="spellStart"/>
+      <w:r>
+        <w:rPr>
+          <w:rStyle w:val="HTML-kod"/>
+          <w:rFonts w:eastAsiaTheme="minorHAnsi"/>
+          <w:lang w:val="en"/>
+        </w:rPr>
+        <w:t>git</w:t>
+      </w:r>
+      <w:proofErr w:type="spellEnd"/>
+      <w:r>
+        <w:rPr>
+          <w:rStyle w:val="HTML-kod"/>
+          <w:rFonts w:eastAsiaTheme="minorHAnsi"/>
+          <w:lang w:val="en"/>
+        </w:rPr>
+        <w:t xml:space="preserve"> commit -m 'initial project version'</w:t>
       </w:r>
     </w:p>
     <w:p>
@@ -575,7 +760,43 @@
           <w:sz w:val="20"/>
           <w:szCs w:val="20"/>
         </w:rPr>
-        <w:t>. Na przykład jeśli chcesz sklonować bibliotekę Rubiego do Gita o nazwie Grit, możesz to zrobić wywołując:</w:t>
+        <w:t xml:space="preserve">. Na przykład jeśli chcesz sklonować bibliotekę </w:t>
+      </w:r>
+      <w:proofErr w:type="spellStart"/>
+      <w:r>
+        <w:rPr>
+          <w:rFonts w:ascii="Arial" w:hAnsi="Arial" w:cs="Arial"/>
+          <w:sz w:val="20"/>
+          <w:szCs w:val="20"/>
+        </w:rPr>
+        <w:t>Rubiego</w:t>
+      </w:r>
+      <w:proofErr w:type="spellEnd"/>
+      <w:r>
+        <w:rPr>
+          <w:rFonts w:ascii="Arial" w:hAnsi="Arial" w:cs="Arial"/>
+          <w:sz w:val="20"/>
+          <w:szCs w:val="20"/>
+        </w:rPr>
+        <w:t xml:space="preserve"> do Gita o nazwie </w:t>
+      </w:r>
+      <w:proofErr w:type="spellStart"/>
+      <w:r>
+        <w:rPr>
+          <w:rFonts w:ascii="Arial" w:hAnsi="Arial" w:cs="Arial"/>
+          <w:sz w:val="20"/>
+          <w:szCs w:val="20"/>
+        </w:rPr>
+        <w:t>Grit</w:t>
+      </w:r>
+      <w:proofErr w:type="spellEnd"/>
+      <w:r>
+        <w:rPr>
+          <w:rFonts w:ascii="Arial" w:hAnsi="Arial" w:cs="Arial"/>
+          <w:sz w:val="20"/>
+          <w:szCs w:val="20"/>
+        </w:rPr>
+        <w:t>, możesz to zrobić wywołując:</w:t>
       </w:r>
     </w:p>
     <w:p>
@@ -594,25 +815,61 @@
           <w:rFonts w:eastAsiaTheme="minorHAnsi"/>
           <w:lang w:val="en"/>
         </w:rPr>
-        <w:t>$ git clone git://github.com/schacon/grit.git</w:t>
-      </w:r>
-    </w:p>
-    <w:p>
-      <w:pPr>
-        <w:spacing w:after="0"/>
-        <w:rPr>
-          <w:rFonts w:ascii="Arial" w:hAnsi="Arial" w:cs="Arial"/>
-          <w:sz w:val="20"/>
-          <w:szCs w:val="20"/>
-        </w:rPr>
-      </w:pPr>
-      <w:r>
-        <w:rPr>
-          <w:rFonts w:ascii="Arial" w:hAnsi="Arial" w:cs="Arial"/>
-          <w:sz w:val="20"/>
-          <w:szCs w:val="20"/>
-        </w:rPr>
-        <w:t xml:space="preserve">Tworzony jest katalog o nazwie „grit”, następnie wewnątrz niego inicjowany jest podkatalog </w:t>
+        <w:t xml:space="preserve">$ </w:t>
+      </w:r>
+      <w:proofErr w:type="spellStart"/>
+      <w:r>
+        <w:rPr>
+          <w:rStyle w:val="HTML-kod"/>
+          <w:rFonts w:eastAsiaTheme="minorHAnsi"/>
+          <w:lang w:val="en"/>
+        </w:rPr>
+        <w:t>git</w:t>
+      </w:r>
+      <w:proofErr w:type="spellEnd"/>
+      <w:r>
+        <w:rPr>
+          <w:rStyle w:val="HTML-kod"/>
+          <w:rFonts w:eastAsiaTheme="minorHAnsi"/>
+          <w:lang w:val="en"/>
+        </w:rPr>
+        <w:t xml:space="preserve"> clone git://github.com/schacon/grit.git</w:t>
+      </w:r>
+    </w:p>
+    <w:p>
+      <w:pPr>
+        <w:spacing w:after="0"/>
+        <w:rPr>
+          <w:rFonts w:ascii="Arial" w:hAnsi="Arial" w:cs="Arial"/>
+          <w:sz w:val="20"/>
+          <w:szCs w:val="20"/>
+        </w:rPr>
+      </w:pPr>
+      <w:r>
+        <w:rPr>
+          <w:rFonts w:ascii="Arial" w:hAnsi="Arial" w:cs="Arial"/>
+          <w:sz w:val="20"/>
+          <w:szCs w:val="20"/>
+        </w:rPr>
+        <w:t>Tworzony jest katalog o nazwie „</w:t>
+      </w:r>
+      <w:proofErr w:type="spellStart"/>
+      <w:r>
+        <w:rPr>
+          <w:rFonts w:ascii="Arial" w:hAnsi="Arial" w:cs="Arial"/>
+          <w:sz w:val="20"/>
+          <w:szCs w:val="20"/>
+        </w:rPr>
+        <w:t>grit</w:t>
+      </w:r>
+      <w:proofErr w:type="spellEnd"/>
+      <w:r>
+        <w:rPr>
+          <w:rFonts w:ascii="Arial" w:hAnsi="Arial" w:cs="Arial"/>
+          <w:sz w:val="20"/>
+          <w:szCs w:val="20"/>
+        </w:rPr>
+        <w:t xml:space="preserve">”, następnie wewnątrz niego inicjowany jest podkatalog </w:t>
       </w:r>
       <w:r>
         <w:rPr>
@@ -656,12 +913,14 @@
         </w:rPr>
         <w:t xml:space="preserve">Jeśli chcesz sklonować repozytorium do katalogu o nazwie innej niż </w:t>
       </w:r>
+      <w:proofErr w:type="spellStart"/>
       <w:r>
         <w:rPr>
           <w:rFonts w:ascii="Arial" w:hAnsi="Arial" w:cs="Arial"/>
         </w:rPr>
         <w:t>grit</w:t>
       </w:r>
+      <w:proofErr w:type="spellEnd"/>
       <w:r>
         <w:rPr>
           <w:rFonts w:ascii="Arial" w:hAnsi="Arial" w:cs="Arial"/>
@@ -687,8 +946,36 @@
           <w:rFonts w:eastAsiaTheme="minorHAnsi"/>
           <w:lang w:val="en"/>
         </w:rPr>
-        <w:t>$ git clone git://github.com/schacon/grit.git mygrit</w:t>
-      </w:r>
+        <w:t xml:space="preserve">$ </w:t>
+      </w:r>
+      <w:proofErr w:type="spellStart"/>
+      <w:r>
+        <w:rPr>
+          <w:rStyle w:val="HTML-kod"/>
+          <w:rFonts w:eastAsiaTheme="minorHAnsi"/>
+          <w:lang w:val="en"/>
+        </w:rPr>
+        <w:t>git</w:t>
+      </w:r>
+      <w:proofErr w:type="spellEnd"/>
+      <w:r>
+        <w:rPr>
+          <w:rStyle w:val="HTML-kod"/>
+          <w:rFonts w:eastAsiaTheme="minorHAnsi"/>
+          <w:lang w:val="en"/>
+        </w:rPr>
+        <w:t xml:space="preserve"> clone git://github.com/schacon/grit.git </w:t>
+      </w:r>
+      <w:proofErr w:type="spellStart"/>
+      <w:r>
+        <w:rPr>
+          <w:rStyle w:val="HTML-kod"/>
+          <w:rFonts w:eastAsiaTheme="minorHAnsi"/>
+          <w:lang w:val="en"/>
+        </w:rPr>
+        <w:t>mygrit</w:t>
+      </w:r>
+      <w:proofErr w:type="spellEnd"/>
     </w:p>
     <w:p>
       <w:pPr>
@@ -749,13 +1036,31 @@
       <w:r>
         <w:t xml:space="preserve"> lub </w:t>
       </w:r>
-      <w:r>
-        <w:rPr>
-          <w:rStyle w:val="HTML-kod"/>
-          <w:rFonts w:eastAsiaTheme="minorHAnsi"/>
-        </w:rPr>
-        <w:t>uzytkownik@serwer:/sciezka.git</w:t>
-      </w:r>
+      <w:proofErr w:type="spellStart"/>
+      <w:r>
+        <w:rPr>
+          <w:rStyle w:val="HTML-kod"/>
+          <w:rFonts w:eastAsiaTheme="minorHAnsi"/>
+        </w:rPr>
+        <w:t>uzytkownik@serwer</w:t>
+      </w:r>
+      <w:proofErr w:type="spellEnd"/>
+      <w:r>
+        <w:rPr>
+          <w:rStyle w:val="HTML-kod"/>
+          <w:rFonts w:eastAsiaTheme="minorHAnsi"/>
+        </w:rPr>
+        <w:t>:/</w:t>
+      </w:r>
+      <w:proofErr w:type="spellStart"/>
+      <w:r>
+        <w:rPr>
+          <w:rStyle w:val="HTML-kod"/>
+          <w:rFonts w:eastAsiaTheme="minorHAnsi"/>
+        </w:rPr>
+        <w:t>sciezka.git</w:t>
+      </w:r>
+      <w:proofErr w:type="spellEnd"/>
       <w:r>
         <w:t xml:space="preserve">, </w:t>
       </w:r>
@@ -931,88 +1236,379 @@
           <w:szCs w:val="20"/>
         </w:rPr>
       </w:pPr>
-    </w:p>
-    <w:p>
-      <w:pPr>
-        <w:spacing w:after="0"/>
-        <w:rPr>
-          <w:rFonts w:ascii="Arial" w:hAnsi="Arial" w:cs="Arial"/>
-          <w:sz w:val="20"/>
-          <w:szCs w:val="20"/>
-        </w:rPr>
-      </w:pPr>
-    </w:p>
-    <w:p>
-      <w:pPr>
-        <w:spacing w:after="0"/>
-        <w:rPr>
-          <w:rFonts w:ascii="Arial" w:hAnsi="Arial" w:cs="Arial"/>
-          <w:sz w:val="20"/>
-          <w:szCs w:val="20"/>
-        </w:rPr>
-      </w:pPr>
-    </w:p>
-    <w:p>
-      <w:pPr>
-        <w:spacing w:after="0"/>
-        <w:rPr>
-          <w:rFonts w:ascii="Arial" w:hAnsi="Arial" w:cs="Arial"/>
-          <w:sz w:val="20"/>
-          <w:szCs w:val="20"/>
-        </w:rPr>
-      </w:pPr>
-    </w:p>
-    <w:p>
-      <w:pPr>
-        <w:spacing w:after="0"/>
-        <w:rPr>
-          <w:rFonts w:ascii="Arial" w:hAnsi="Arial" w:cs="Arial"/>
-          <w:sz w:val="20"/>
-          <w:szCs w:val="20"/>
-        </w:rPr>
-      </w:pPr>
-    </w:p>
-    <w:p>
-      <w:pPr>
-        <w:spacing w:after="0"/>
-        <w:rPr>
-          <w:rFonts w:ascii="Arial" w:hAnsi="Arial" w:cs="Arial"/>
-          <w:sz w:val="20"/>
-          <w:szCs w:val="20"/>
-        </w:rPr>
-      </w:pPr>
-    </w:p>
-    <w:p>
-      <w:pPr>
-        <w:spacing w:after="0"/>
-        <w:rPr>
-          <w:rFonts w:ascii="Arial" w:hAnsi="Arial" w:cs="Arial"/>
-          <w:sz w:val="20"/>
-          <w:szCs w:val="20"/>
-        </w:rPr>
-      </w:pPr>
-    </w:p>
-    <w:p>
-      <w:pPr>
-        <w:spacing w:after="0"/>
-        <w:rPr>
-          <w:rFonts w:ascii="Arial" w:hAnsi="Arial" w:cs="Arial"/>
-          <w:sz w:val="20"/>
-          <w:szCs w:val="20"/>
-        </w:rPr>
-      </w:pPr>
-    </w:p>
-    <w:p>
-      <w:pPr>
-        <w:spacing w:after="0"/>
-        <w:rPr>
-          <w:rFonts w:ascii="Arial" w:hAnsi="Arial" w:cs="Arial"/>
-          <w:sz w:val="20"/>
-          <w:szCs w:val="20"/>
+      <w:r>
+        <w:rPr>
+          <w:rFonts w:ascii="Arial" w:hAnsi="Arial" w:cs="Arial"/>
+          <w:sz w:val="20"/>
+          <w:szCs w:val="20"/>
+        </w:rPr>
+        <w:t>Podstawowe narzędzie używane do sprawdzenia stanu plików to polecenie</w:t>
+      </w:r>
+      <w:r>
+        <w:rPr>
+          <w:rFonts w:ascii="Arial" w:hAnsi="Arial" w:cs="Arial"/>
+          <w:sz w:val="20"/>
+          <w:szCs w:val="20"/>
+        </w:rPr>
+        <w:t xml:space="preserve"> </w:t>
+      </w:r>
+      <w:r>
+        <w:rPr>
+          <w:rFonts w:ascii="Arial" w:hAnsi="Arial" w:cs="Arial"/>
+        </w:rPr>
+        <w:t>git status</w:t>
+      </w:r>
+    </w:p>
+    <w:p>
+      <w:pPr>
+        <w:spacing w:after="0"/>
+        <w:rPr>
+          <w:rFonts w:ascii="Arial" w:hAnsi="Arial" w:cs="Arial"/>
+          <w:sz w:val="20"/>
+          <w:szCs w:val="20"/>
+        </w:rPr>
+      </w:pPr>
+    </w:p>
+    <w:p>
+      <w:pPr>
+        <w:spacing w:after="0"/>
+        <w:rPr>
+          <w:rFonts w:ascii="Arial" w:hAnsi="Arial" w:cs="Arial"/>
+          <w:sz w:val="20"/>
+          <w:szCs w:val="20"/>
+        </w:rPr>
+      </w:pPr>
+      <w:r>
+        <w:rPr>
+          <w:rFonts w:ascii="Arial" w:hAnsi="Arial" w:cs="Arial"/>
+          <w:sz w:val="20"/>
+          <w:szCs w:val="20"/>
+        </w:rPr>
+        <w:t>Jeśli uruchomisz je bezpośrednio po sklonowaniu repozytorium, zobaczysz wynik podobny do poniższego:</w:t>
+      </w:r>
+    </w:p>
+    <w:p>
+      <w:pPr>
+        <w:tabs>
+          <w:tab w:val="left" w:pos="916"/>
+          <w:tab w:val="left" w:pos="1832"/>
+          <w:tab w:val="left" w:pos="2748"/>
+          <w:tab w:val="left" w:pos="3664"/>
+          <w:tab w:val="left" w:pos="4580"/>
+          <w:tab w:val="left" w:pos="5496"/>
+          <w:tab w:val="left" w:pos="6412"/>
+          <w:tab w:val="left" w:pos="7328"/>
+          <w:tab w:val="left" w:pos="8244"/>
+          <w:tab w:val="left" w:pos="9160"/>
+          <w:tab w:val="left" w:pos="10076"/>
+          <w:tab w:val="left" w:pos="10992"/>
+          <w:tab w:val="left" w:pos="11908"/>
+          <w:tab w:val="left" w:pos="12824"/>
+          <w:tab w:val="left" w:pos="13740"/>
+          <w:tab w:val="left" w:pos="14656"/>
+        </w:tabs>
+        <w:spacing w:after="0" w:line="240" w:lineRule="auto"/>
+        <w:rPr>
+          <w:rFonts w:ascii="Courier New" w:eastAsia="Times New Roman" w:hAnsi="Courier New" w:cs="Courier New"/>
+          <w:sz w:val="20"/>
+          <w:szCs w:val="20"/>
+          <w:lang w:val="en" w:eastAsia="pl-PL"/>
+        </w:rPr>
+      </w:pPr>
+      <w:r>
+        <w:rPr>
+          <w:rFonts w:ascii="Courier New" w:eastAsia="Times New Roman" w:hAnsi="Courier New" w:cs="Courier New"/>
+          <w:sz w:val="20"/>
+          <w:szCs w:val="20"/>
+          <w:lang w:val="en" w:eastAsia="pl-PL"/>
+        </w:rPr>
+        <w:t xml:space="preserve">$ </w:t>
+      </w:r>
+      <w:proofErr w:type="spellStart"/>
+      <w:r>
+        <w:rPr>
+          <w:rFonts w:ascii="Courier New" w:eastAsia="Times New Roman" w:hAnsi="Courier New" w:cs="Courier New"/>
+          <w:sz w:val="20"/>
+          <w:szCs w:val="20"/>
+          <w:lang w:val="en" w:eastAsia="pl-PL"/>
+        </w:rPr>
+        <w:t>git</w:t>
+      </w:r>
+      <w:proofErr w:type="spellEnd"/>
+      <w:r>
+        <w:rPr>
+          <w:rFonts w:ascii="Courier New" w:eastAsia="Times New Roman" w:hAnsi="Courier New" w:cs="Courier New"/>
+          <w:sz w:val="20"/>
+          <w:szCs w:val="20"/>
+          <w:lang w:val="en" w:eastAsia="pl-PL"/>
+        </w:rPr>
+        <w:t xml:space="preserve"> status</w:t>
+      </w:r>
+    </w:p>
+    <w:p>
+      <w:pPr>
+        <w:tabs>
+          <w:tab w:val="left" w:pos="916"/>
+          <w:tab w:val="left" w:pos="1832"/>
+          <w:tab w:val="left" w:pos="2748"/>
+          <w:tab w:val="left" w:pos="3664"/>
+          <w:tab w:val="left" w:pos="4580"/>
+          <w:tab w:val="left" w:pos="5496"/>
+          <w:tab w:val="left" w:pos="6412"/>
+          <w:tab w:val="left" w:pos="7328"/>
+          <w:tab w:val="left" w:pos="8244"/>
+          <w:tab w:val="left" w:pos="9160"/>
+          <w:tab w:val="left" w:pos="10076"/>
+          <w:tab w:val="left" w:pos="10992"/>
+          <w:tab w:val="left" w:pos="11908"/>
+          <w:tab w:val="left" w:pos="12824"/>
+          <w:tab w:val="left" w:pos="13740"/>
+          <w:tab w:val="left" w:pos="14656"/>
+        </w:tabs>
+        <w:spacing w:after="0" w:line="240" w:lineRule="auto"/>
+        <w:rPr>
+          <w:rFonts w:ascii="Courier New" w:eastAsia="Times New Roman" w:hAnsi="Courier New" w:cs="Courier New"/>
+          <w:sz w:val="20"/>
+          <w:szCs w:val="20"/>
+          <w:lang w:val="en" w:eastAsia="pl-PL"/>
+        </w:rPr>
+      </w:pPr>
+      <w:r>
+        <w:rPr>
+          <w:rFonts w:ascii="Courier New" w:eastAsia="Times New Roman" w:hAnsi="Courier New" w:cs="Courier New"/>
+          <w:sz w:val="20"/>
+          <w:szCs w:val="20"/>
+          <w:lang w:val="en" w:eastAsia="pl-PL"/>
+        </w:rPr>
+        <w:t># On branch master</w:t>
+      </w:r>
+    </w:p>
+    <w:p>
+      <w:pPr>
+        <w:tabs>
+          <w:tab w:val="left" w:pos="916"/>
+          <w:tab w:val="left" w:pos="1832"/>
+          <w:tab w:val="left" w:pos="2748"/>
+          <w:tab w:val="left" w:pos="3664"/>
+          <w:tab w:val="left" w:pos="4580"/>
+          <w:tab w:val="left" w:pos="5496"/>
+          <w:tab w:val="left" w:pos="6412"/>
+          <w:tab w:val="left" w:pos="7328"/>
+          <w:tab w:val="left" w:pos="8244"/>
+          <w:tab w:val="left" w:pos="9160"/>
+          <w:tab w:val="left" w:pos="10076"/>
+          <w:tab w:val="left" w:pos="10992"/>
+          <w:tab w:val="left" w:pos="11908"/>
+          <w:tab w:val="left" w:pos="12824"/>
+          <w:tab w:val="left" w:pos="13740"/>
+          <w:tab w:val="left" w:pos="14656"/>
+        </w:tabs>
+        <w:spacing w:after="0" w:line="240" w:lineRule="auto"/>
+        <w:rPr>
+          <w:rFonts w:ascii="Courier New" w:eastAsia="Times New Roman" w:hAnsi="Courier New" w:cs="Courier New"/>
+          <w:sz w:val="20"/>
+          <w:szCs w:val="20"/>
+          <w:lang w:val="en" w:eastAsia="pl-PL"/>
+        </w:rPr>
+      </w:pPr>
+      <w:r>
+        <w:rPr>
+          <w:rFonts w:ascii="Courier New" w:eastAsia="Times New Roman" w:hAnsi="Courier New" w:cs="Courier New"/>
+          <w:sz w:val="20"/>
+          <w:szCs w:val="20"/>
+          <w:lang w:val="en" w:eastAsia="pl-PL"/>
+        </w:rPr>
+        <w:t>nothing to commit, working directory clean</w:t>
+      </w:r>
+    </w:p>
+    <w:p>
+      <w:pPr>
+        <w:spacing w:after="0"/>
+        <w:rPr>
+          <w:rFonts w:ascii="Arial" w:hAnsi="Arial" w:cs="Arial"/>
+          <w:sz w:val="20"/>
+          <w:szCs w:val="20"/>
+          <w:lang w:val="en"/>
+        </w:rPr>
+      </w:pPr>
+    </w:p>
+    <w:p>
+      <w:pPr>
+        <w:spacing w:after="0"/>
+        <w:rPr>
+          <w:rFonts w:ascii="Arial" w:hAnsi="Arial" w:cs="Arial"/>
+          <w:sz w:val="20"/>
+          <w:szCs w:val="20"/>
+          <w:lang w:val="en-US"/>
+        </w:rPr>
+      </w:pPr>
+    </w:p>
+    <w:p>
+      <w:pPr>
+        <w:spacing w:after="0"/>
+        <w:rPr>
+          <w:rFonts w:ascii="Arial" w:hAnsi="Arial" w:cs="Arial"/>
+          <w:sz w:val="20"/>
+          <w:szCs w:val="20"/>
+          <w:lang w:val="en-US"/>
+        </w:rPr>
+      </w:pPr>
+    </w:p>
+    <w:p>
+      <w:pPr>
+        <w:spacing w:after="0"/>
+        <w:rPr>
+          <w:rFonts w:ascii="Arial" w:hAnsi="Arial" w:cs="Arial"/>
+          <w:sz w:val="20"/>
+          <w:szCs w:val="20"/>
+          <w:lang w:val="en-US"/>
+        </w:rPr>
+      </w:pPr>
+    </w:p>
+    <w:p>
+      <w:pPr>
+        <w:spacing w:after="0"/>
+        <w:rPr>
+          <w:rFonts w:ascii="Arial" w:hAnsi="Arial" w:cs="Arial"/>
+          <w:sz w:val="20"/>
+          <w:szCs w:val="20"/>
+          <w:lang w:val="en-US"/>
+        </w:rPr>
+      </w:pPr>
+    </w:p>
+    <w:p>
+      <w:pPr>
+        <w:spacing w:after="0"/>
+        <w:rPr>
+          <w:rFonts w:ascii="Arial" w:hAnsi="Arial" w:cs="Arial"/>
+          <w:sz w:val="20"/>
+          <w:szCs w:val="20"/>
+          <w:lang w:val="en-US"/>
+        </w:rPr>
+      </w:pPr>
+    </w:p>
+    <w:p>
+      <w:pPr>
+        <w:spacing w:after="0"/>
+        <w:rPr>
+          <w:rFonts w:ascii="Arial" w:hAnsi="Arial" w:cs="Arial"/>
+          <w:sz w:val="20"/>
+          <w:szCs w:val="20"/>
+          <w:lang w:val="en-US"/>
+        </w:rPr>
+      </w:pPr>
+    </w:p>
+    <w:p>
+      <w:pPr>
+        <w:spacing w:after="0"/>
+        <w:rPr>
+          <w:rFonts w:ascii="Arial" w:hAnsi="Arial" w:cs="Arial"/>
+          <w:sz w:val="20"/>
+          <w:szCs w:val="20"/>
+          <w:lang w:val="en-US"/>
+        </w:rPr>
+      </w:pPr>
+    </w:p>
+    <w:p>
+      <w:pPr>
+        <w:spacing w:after="0"/>
+        <w:rPr>
+          <w:rFonts w:ascii="Arial" w:hAnsi="Arial" w:cs="Arial"/>
+          <w:sz w:val="20"/>
+          <w:szCs w:val="20"/>
+          <w:lang w:val="en-US"/>
+        </w:rPr>
+      </w:pPr>
+    </w:p>
+    <w:p>
+      <w:pPr>
+        <w:spacing w:after="0"/>
+        <w:rPr>
+          <w:rFonts w:ascii="Arial" w:hAnsi="Arial" w:cs="Arial"/>
+          <w:sz w:val="20"/>
+          <w:szCs w:val="20"/>
+          <w:lang w:val="en-US"/>
         </w:rPr>
       </w:pPr>
       <w:bookmarkStart w:id="0" w:name="_GoBack"/>
       <w:bookmarkEnd w:id="0"/>
+    </w:p>
+    <w:p>
+      <w:pPr>
+        <w:spacing w:after="0"/>
+        <w:rPr>
+          <w:rFonts w:ascii="Arial" w:hAnsi="Arial" w:cs="Arial"/>
+          <w:sz w:val="20"/>
+          <w:szCs w:val="20"/>
+          <w:lang w:val="en-US"/>
+        </w:rPr>
+      </w:pPr>
+    </w:p>
+    <w:p>
+      <w:pPr>
+        <w:spacing w:after="0"/>
+        <w:rPr>
+          <w:rFonts w:ascii="Arial" w:hAnsi="Arial" w:cs="Arial"/>
+          <w:sz w:val="20"/>
+          <w:szCs w:val="20"/>
+          <w:lang w:val="en-US"/>
+        </w:rPr>
+      </w:pPr>
+    </w:p>
+    <w:p>
+      <w:pPr>
+        <w:spacing w:after="0"/>
+        <w:rPr>
+          <w:rFonts w:ascii="Arial" w:hAnsi="Arial" w:cs="Arial"/>
+          <w:sz w:val="20"/>
+          <w:szCs w:val="20"/>
+          <w:lang w:val="en-US"/>
+        </w:rPr>
+      </w:pPr>
+    </w:p>
+    <w:p>
+      <w:pPr>
+        <w:spacing w:after="0"/>
+        <w:rPr>
+          <w:rFonts w:ascii="Arial" w:hAnsi="Arial" w:cs="Arial"/>
+          <w:sz w:val="20"/>
+          <w:szCs w:val="20"/>
+          <w:lang w:val="en-US"/>
+        </w:rPr>
+      </w:pPr>
+    </w:p>
+    <w:p>
+      <w:pPr>
+        <w:spacing w:after="0"/>
+        <w:rPr>
+          <w:rFonts w:ascii="Arial" w:hAnsi="Arial" w:cs="Arial"/>
+          <w:sz w:val="20"/>
+          <w:szCs w:val="20"/>
+          <w:lang w:val="en-US"/>
+        </w:rPr>
+      </w:pPr>
+    </w:p>
+    <w:p>
+      <w:pPr>
+        <w:spacing w:after="0"/>
+        <w:rPr>
+          <w:rFonts w:ascii="Arial" w:hAnsi="Arial" w:cs="Arial"/>
+          <w:sz w:val="20"/>
+          <w:szCs w:val="20"/>
+          <w:lang w:val="en-US"/>
+        </w:rPr>
+      </w:pPr>
+    </w:p>
+    <w:p>
+      <w:pPr>
+        <w:spacing w:after="0"/>
+        <w:rPr>
+          <w:rFonts w:ascii="Arial" w:hAnsi="Arial" w:cs="Arial"/>
+          <w:sz w:val="20"/>
+          <w:szCs w:val="20"/>
+          <w:lang w:val="en-US"/>
+        </w:rPr>
+      </w:pPr>
     </w:p>
     <w:sectPr>
       <w:pgSz w:w="11906" w:h="16838"/>

</xml_diff>